<commit_message>
Separating exercise document for JOIN into two parts
</commit_message>
<xml_diff>
--- a/Courses/Software-Sciences/Module-3-Databases-New/09-Joining-Tables/08-Joining-Tables-Exercise.docx
+++ b/Courses/Software-Sciences/Module-3-Databases-New/09-Joining-Tables/08-Joining-Tables-Exercise.docx
@@ -7,6 +7,7 @@
         <w:pStyle w:val="Heading1"/>
         <w:jc w:val="center"/>
         <w:rPr>
+          <w:noProof/>
           <w:szCs w:val="40"/>
           <w:lang w:val="bg-BG"/>
         </w:rPr>
@@ -36,17 +37,46 @@
     </w:p>
     <w:p>
       <w:pPr>
-        <w:pStyle w:val="Heading2"/>
-      </w:pPr>
-      <w:r>
-        <w:t>Адрес</w:t>
-      </w:r>
-      <w:r>
-        <w:t xml:space="preserve"> на работник</w:t>
+        <w:pStyle w:val="Heading1"/>
+        <w:rPr>
+          <w:lang w:val="ru-RU"/>
+        </w:rPr>
+      </w:pPr>
+      <w:r>
+        <w:rPr>
+          <w:lang w:val="bg-BG"/>
+        </w:rPr>
+        <w:t xml:space="preserve">Част </w:t>
+      </w:r>
+      <w:r>
+        <w:rPr>
+          <w:lang w:val="ru-RU"/>
+        </w:rPr>
+        <w:t>1</w:t>
+      </w:r>
+      <w:r>
+        <w:rPr>
+          <w:lang w:val="bg-BG"/>
+        </w:rPr>
+        <w:t xml:space="preserve"> – Заявки към базата данни </w:t>
+      </w:r>
+      <w:r>
+        <w:t>SoftUni</w:t>
       </w:r>
     </w:p>
     <w:p>
       <w:pPr>
+        <w:pStyle w:val="Heading2"/>
+      </w:pPr>
+      <w:r>
+        <w:t>Адрес</w:t>
+      </w:r>
+      <w:r>
+        <w:t xml:space="preserve"> на работник</w:t>
+      </w:r>
+    </w:p>
+    <w:p>
+      <w:pPr>
         <w:rPr>
           <w:lang w:val="bg-BG"/>
         </w:rPr>
@@ -62,7 +92,15 @@
           <w:b/>
           <w:noProof/>
         </w:rPr>
-        <w:t xml:space="preserve">SQL </w:t>
+        <w:t>SQL</w:t>
+      </w:r>
+      <w:r>
+        <w:rPr>
+          <w:b/>
+          <w:noProof/>
+          <w:lang w:val="ru-RU"/>
+        </w:rPr>
+        <w:t xml:space="preserve"> </w:t>
       </w:r>
       <w:r>
         <w:rPr>
@@ -78,6 +116,9 @@
         <w:t xml:space="preserve"> която да извлече</w:t>
       </w:r>
       <w:r>
+        <w:rPr>
+          <w:lang w:val="ru-RU"/>
+        </w:rPr>
         <w:t>:</w:t>
       </w:r>
     </w:p>
@@ -203,6 +244,7 @@
         <w:rPr>
           <w:b/>
           <w:noProof/>
+          <w:lang w:val="ru-RU"/>
         </w:rPr>
         <w:t xml:space="preserve">5 </w:t>
       </w:r>
@@ -216,6 +258,7 @@
       <w:r>
         <w:rPr>
           <w:noProof/>
+          <w:lang w:val="ru-RU"/>
         </w:rPr>
         <w:t xml:space="preserve">, </w:t>
       </w:r>
@@ -237,6 +280,7 @@
       <w:r>
         <w:rPr>
           <w:noProof/>
+          <w:lang w:val="ru-RU"/>
         </w:rPr>
         <w:t xml:space="preserve"> </w:t>
       </w:r>
@@ -258,6 +302,7 @@
       <w:r>
         <w:rPr>
           <w:noProof/>
+          <w:lang w:val="ru-RU"/>
         </w:rPr>
         <w:t>.</w:t>
       </w:r>
@@ -691,7 +736,15 @@
           <w:b/>
           <w:noProof/>
         </w:rPr>
-        <w:t xml:space="preserve">SQL </w:t>
+        <w:t>SQL</w:t>
+      </w:r>
+      <w:r>
+        <w:rPr>
+          <w:b/>
+          <w:noProof/>
+          <w:lang w:val="ru-RU"/>
+        </w:rPr>
+        <w:t xml:space="preserve"> </w:t>
       </w:r>
       <w:r>
         <w:rPr>
@@ -707,6 +760,9 @@
         <w:t xml:space="preserve"> която да извлече</w:t>
       </w:r>
       <w:r>
+        <w:rPr>
+          <w:lang w:val="ru-RU"/>
+        </w:rPr>
         <w:t>:</w:t>
       </w:r>
     </w:p>
@@ -826,6 +882,9 @@
         <w:t>заплата</w:t>
       </w:r>
       <w:r>
+        <w:rPr>
+          <w:lang w:val="ru-RU"/>
+        </w:rPr>
         <w:t xml:space="preserve">, </w:t>
       </w:r>
       <w:r>
@@ -838,6 +897,7 @@
       <w:r>
         <w:rPr>
           <w:b/>
+          <w:lang w:val="ru-RU"/>
         </w:rPr>
         <w:t>-</w:t>
       </w:r>
@@ -864,10 +924,14 @@
       <w:r>
         <w:rPr>
           <w:b/>
+          <w:lang w:val="ru-RU"/>
         </w:rPr>
         <w:t>15000</w:t>
       </w:r>
       <w:r>
+        <w:rPr>
+          <w:lang w:val="ru-RU"/>
+        </w:rPr>
         <w:t xml:space="preserve">. </w:t>
       </w:r>
       <w:r>
@@ -892,10 +956,14 @@
       <w:r>
         <w:rPr>
           <w:b/>
+          <w:lang w:val="ru-RU"/>
         </w:rPr>
         <w:t>5</w:t>
       </w:r>
       <w:r>
+        <w:rPr>
+          <w:lang w:val="ru-RU"/>
+        </w:rPr>
         <w:t xml:space="preserve"> </w:t>
       </w:r>
       <w:r>
@@ -905,6 +973,9 @@
         <w:t>реда</w:t>
       </w:r>
       <w:r>
+        <w:rPr>
+          <w:lang w:val="ru-RU"/>
+        </w:rPr>
         <w:t xml:space="preserve">, </w:t>
       </w:r>
       <w:r>
@@ -924,6 +995,7 @@
       <w:r>
         <w:rPr>
           <w:noProof/>
+          <w:lang w:val="ru-RU"/>
         </w:rPr>
         <w:t xml:space="preserve"> </w:t>
       </w:r>
@@ -941,6 +1013,9 @@
         <w:t>възходящ ред</w:t>
       </w:r>
       <w:r>
+        <w:rPr>
+          <w:lang w:val="ru-RU"/>
+        </w:rPr>
         <w:t>.</w:t>
       </w:r>
     </w:p>
@@ -1281,6 +1356,7 @@
                 <w:color w:val="000000"/>
                 <w:highlight w:val="white"/>
               </w:rPr>
+              <w:lastRenderedPageBreak/>
               <w:t>…</w:t>
             </w:r>
           </w:p>
@@ -1369,7 +1445,6 @@
         <w:ind w:left="360"/>
       </w:pPr>
       <w:r>
-        <w:lastRenderedPageBreak/>
         <w:t>Служители без проект</w:t>
       </w:r>
     </w:p>
@@ -1390,7 +1465,15 @@
           <w:b/>
           <w:noProof/>
         </w:rPr>
-        <w:t xml:space="preserve">SQL </w:t>
+        <w:t>SQL</w:t>
+      </w:r>
+      <w:r>
+        <w:rPr>
+          <w:b/>
+          <w:noProof/>
+          <w:lang w:val="ru-RU"/>
+        </w:rPr>
+        <w:t xml:space="preserve"> </w:t>
       </w:r>
       <w:r>
         <w:rPr>
@@ -1400,6 +1483,9 @@
         <w:t>заявка</w:t>
       </w:r>
       <w:r>
+        <w:rPr>
+          <w:lang w:val="ru-RU"/>
+        </w:rPr>
         <w:t xml:space="preserve">, </w:t>
       </w:r>
       <w:r>
@@ -1409,6 +1495,9 @@
         <w:t>която да извлече</w:t>
       </w:r>
       <w:r>
+        <w:rPr>
+          <w:lang w:val="ru-RU"/>
+        </w:rPr>
         <w:t>:</w:t>
       </w:r>
     </w:p>
@@ -1480,6 +1569,9 @@
         <w:t>без проект</w:t>
       </w:r>
       <w:r>
+        <w:rPr>
+          <w:lang w:val="ru-RU"/>
+        </w:rPr>
         <w:t xml:space="preserve">. </w:t>
       </w:r>
       <w:r>
@@ -1498,10 +1590,14 @@
       <w:r>
         <w:rPr>
           <w:b/>
+          <w:lang w:val="ru-RU"/>
         </w:rPr>
         <w:t>3</w:t>
       </w:r>
       <w:r>
+        <w:rPr>
+          <w:lang w:val="ru-RU"/>
+        </w:rPr>
         <w:t xml:space="preserve"> </w:t>
       </w:r>
       <w:r>
@@ -1511,6 +1607,9 @@
         <w:t>реда</w:t>
       </w:r>
       <w:r>
+        <w:rPr>
+          <w:lang w:val="ru-RU"/>
+        </w:rPr>
         <w:t xml:space="preserve">, </w:t>
       </w:r>
       <w:r>
@@ -1530,6 +1629,7 @@
       <w:r>
         <w:rPr>
           <w:noProof/>
+          <w:lang w:val="ru-RU"/>
         </w:rPr>
         <w:t xml:space="preserve"> </w:t>
       </w:r>
@@ -1560,6 +1660,9 @@
         <w:t>ред</w:t>
       </w:r>
       <w:r>
+        <w:rPr>
+          <w:lang w:val="ru-RU"/>
+        </w:rPr>
         <w:t>.</w:t>
       </w:r>
     </w:p>
@@ -1781,7 +1884,15 @@
           <w:b/>
           <w:noProof/>
         </w:rPr>
-        <w:t xml:space="preserve">SQL </w:t>
+        <w:t>SQL</w:t>
+      </w:r>
+      <w:r>
+        <w:rPr>
+          <w:b/>
+          <w:noProof/>
+          <w:lang w:val="ru-RU"/>
+        </w:rPr>
+        <w:t xml:space="preserve"> </w:t>
       </w:r>
       <w:r>
         <w:rPr>
@@ -1797,6 +1908,9 @@
         <w:t xml:space="preserve"> която да извлече</w:t>
       </w:r>
       <w:r>
+        <w:rPr>
+          <w:lang w:val="ru-RU"/>
+        </w:rPr>
         <w:t>:</w:t>
       </w:r>
     </w:p>
@@ -1868,6 +1982,9 @@
         <w:t>с проект</w:t>
       </w:r>
       <w:r>
+        <w:rPr>
+          <w:lang w:val="ru-RU"/>
+        </w:rPr>
         <w:t xml:space="preserve">, </w:t>
       </w:r>
       <w:r>
@@ -1886,22 +2003,28 @@
       <w:r>
         <w:rPr>
           <w:bCs/>
+          <w:lang w:val="ru-RU"/>
         </w:rPr>
         <w:t>‘</w:t>
       </w:r>
       <w:r>
         <w:rPr>
           <w:b/>
+          <w:lang w:val="ru-RU"/>
         </w:rPr>
         <w:t>13.08.2002</w:t>
       </w:r>
       <w:r>
         <w:rPr>
           <w:bCs/>
+          <w:lang w:val="ru-RU"/>
         </w:rPr>
         <w:t>’</w:t>
       </w:r>
       <w:r>
+        <w:rPr>
+          <w:lang w:val="ru-RU"/>
+        </w:rPr>
         <w:t xml:space="preserve"> </w:t>
       </w:r>
       <w:r>
@@ -1913,6 +2036,7 @@
       <w:r>
         <w:rPr>
           <w:noProof/>
+          <w:lang w:val="ru-RU"/>
         </w:rPr>
         <w:t>(</w:t>
       </w:r>
@@ -1930,6 +2054,9 @@
         <w:t xml:space="preserve"> дата</w:t>
       </w:r>
       <w:r>
+        <w:rPr>
+          <w:lang w:val="ru-RU"/>
+        </w:rPr>
         <w:t xml:space="preserve">). </w:t>
       </w:r>
       <w:r>
@@ -2282,7 +2409,15 @@
           <w:b/>
           <w:noProof/>
         </w:rPr>
-        <w:t xml:space="preserve">SQL </w:t>
+        <w:t>SQL</w:t>
+      </w:r>
+      <w:r>
+        <w:rPr>
+          <w:b/>
+          <w:noProof/>
+          <w:lang w:val="ru-RU"/>
+        </w:rPr>
+        <w:t xml:space="preserve"> </w:t>
       </w:r>
       <w:r>
         <w:rPr>
@@ -2298,6 +2433,9 @@
         <w:t xml:space="preserve"> която да извлече</w:t>
       </w:r>
       <w:r>
+        <w:rPr>
+          <w:lang w:val="ru-RU"/>
+        </w:rPr>
         <w:t>:</w:t>
       </w:r>
     </w:p>
@@ -2322,6 +2460,7 @@
           <w:b/>
           <w:noProof/>
         </w:rPr>
+        <w:lastRenderedPageBreak/>
         <w:t>EmployeeID</w:t>
       </w:r>
     </w:p>
@@ -2393,7 +2532,6 @@
           <w:b/>
           <w:noProof/>
         </w:rPr>
-        <w:lastRenderedPageBreak/>
         <w:t>ManagerName</w:t>
       </w:r>
     </w:p>
@@ -2422,6 +2560,7 @@
       <w:r>
         <w:rPr>
           <w:noProof/>
+          <w:lang w:val="ru-RU"/>
         </w:rPr>
         <w:t xml:space="preserve">, </w:t>
       </w:r>
@@ -2443,6 +2582,7 @@
       <w:r>
         <w:rPr>
           <w:noProof/>
+          <w:lang w:val="ru-RU"/>
         </w:rPr>
         <w:t xml:space="preserve">, </w:t>
       </w:r>
@@ -2457,12 +2597,14 @@
         <w:rPr>
           <w:b/>
           <w:noProof/>
+          <w:lang w:val="ru-RU"/>
         </w:rPr>
         <w:t>3</w:t>
       </w:r>
       <w:r>
         <w:rPr>
           <w:noProof/>
+          <w:lang w:val="ru-RU"/>
         </w:rPr>
         <w:t xml:space="preserve"> </w:t>
       </w:r>
@@ -2477,12 +2619,14 @@
         <w:rPr>
           <w:b/>
           <w:noProof/>
+          <w:lang w:val="ru-RU"/>
         </w:rPr>
         <w:t>7</w:t>
       </w:r>
       <w:r>
         <w:rPr>
           <w:noProof/>
+          <w:lang w:val="ru-RU"/>
         </w:rPr>
         <w:t xml:space="preserve">. </w:t>
       </w:r>
@@ -2890,6 +3034,23 @@
     </w:tbl>
     <w:p>
       <w:pPr>
+        <w:pStyle w:val="Heading1"/>
+        <w:rPr>
+          <w:lang w:val="ru-RU"/>
+        </w:rPr>
+      </w:pPr>
+      <w:r>
+        <w:rPr>
+          <w:lang w:val="bg-BG"/>
+        </w:rPr>
+        <w:t xml:space="preserve">Част 2 – Заявки към базата данни </w:t>
+      </w:r>
+      <w:r>
+        <w:t>Geography</w:t>
+      </w:r>
+    </w:p>
+    <w:p>
+      <w:pPr>
         <w:pStyle w:val="Heading2"/>
         <w:numPr>
           <w:ilvl w:val="0"/>
@@ -2902,7 +3063,7 @@
       </w:r>
       <w:r>
         <w:rPr>
-          <w:lang w:val="en-US"/>
+          <w:lang w:val="ru-RU"/>
         </w:rPr>
         <w:t>-</w:t>
       </w:r>
@@ -2927,7 +3088,15 @@
           <w:b/>
           <w:noProof/>
         </w:rPr>
-        <w:t xml:space="preserve">SQL </w:t>
+        <w:t>SQL</w:t>
+      </w:r>
+      <w:r>
+        <w:rPr>
+          <w:b/>
+          <w:noProof/>
+          <w:lang w:val="ru-RU"/>
+        </w:rPr>
+        <w:t xml:space="preserve"> </w:t>
       </w:r>
       <w:r>
         <w:rPr>
@@ -2943,6 +3112,9 @@
         <w:t xml:space="preserve"> която да извлече</w:t>
       </w:r>
       <w:r>
+        <w:rPr>
+          <w:lang w:val="ru-RU"/>
+        </w:rPr>
         <w:t>:</w:t>
       </w:r>
     </w:p>
@@ -3073,6 +3245,7 @@
         <w:rPr>
           <w:b/>
           <w:noProof/>
+          <w:lang w:val="ru-RU"/>
         </w:rPr>
         <w:t xml:space="preserve">2835 </w:t>
       </w:r>
@@ -3087,6 +3260,7 @@
       <w:r>
         <w:rPr>
           <w:noProof/>
+          <w:lang w:val="ru-RU"/>
         </w:rPr>
         <w:t xml:space="preserve">. </w:t>
       </w:r>
@@ -3115,6 +3289,7 @@
       <w:r>
         <w:rPr>
           <w:noProof/>
+          <w:lang w:val="ru-RU"/>
         </w:rPr>
         <w:t xml:space="preserve">, </w:t>
       </w:r>
@@ -3182,6 +3357,7 @@
         <w:rPr>
           <w:bCs/>
           <w:noProof/>
+          <w:lang w:val="ru-RU"/>
         </w:rPr>
         <w:t>.</w:t>
       </w:r>
@@ -3566,7 +3742,15 @@
           <w:b/>
           <w:noProof/>
         </w:rPr>
-        <w:t xml:space="preserve">SQL </w:t>
+        <w:t>SQL</w:t>
+      </w:r>
+      <w:r>
+        <w:rPr>
+          <w:b/>
+          <w:noProof/>
+          <w:lang w:val="ru-RU"/>
+        </w:rPr>
+        <w:t xml:space="preserve"> </w:t>
       </w:r>
       <w:r>
         <w:rPr>
@@ -3582,6 +3766,9 @@
         <w:t xml:space="preserve"> която да извлече</w:t>
       </w:r>
       <w:r>
+        <w:rPr>
+          <w:lang w:val="ru-RU"/>
+        </w:rPr>
         <w:t>:</w:t>
       </w:r>
     </w:p>
@@ -3606,6 +3793,7 @@
           <w:b/>
           <w:noProof/>
         </w:rPr>
+        <w:lastRenderedPageBreak/>
         <w:t>CountryCode</w:t>
       </w:r>
     </w:p>
@@ -3704,6 +3892,7 @@
         <w:rPr>
           <w:b/>
           <w:noProof/>
+          <w:lang w:val="ru-RU"/>
         </w:rPr>
         <w:t xml:space="preserve"> </w:t>
       </w:r>
@@ -3711,6 +3900,7 @@
         <w:rPr>
           <w:bCs/>
           <w:noProof/>
+          <w:lang w:val="ru-RU"/>
         </w:rPr>
         <w:t>(</w:t>
       </w:r>
@@ -3725,12 +3915,14 @@
         <w:rPr>
           <w:bCs/>
           <w:noProof/>
+          <w:lang w:val="ru-RU"/>
         </w:rPr>
         <w:t>)</w:t>
       </w:r>
       <w:r>
         <w:rPr>
           <w:noProof/>
+          <w:lang w:val="ru-RU"/>
         </w:rPr>
         <w:t xml:space="preserve">, </w:t>
       </w:r>
@@ -3746,6 +3938,7 @@
         <w:rPr>
           <w:b/>
           <w:noProof/>
+          <w:lang w:val="ru-RU"/>
         </w:rPr>
         <w:t xml:space="preserve"> </w:t>
       </w:r>
@@ -3753,6 +3946,7 @@
         <w:rPr>
           <w:bCs/>
           <w:noProof/>
+          <w:lang w:val="ru-RU"/>
         </w:rPr>
         <w:t>(</w:t>
       </w:r>
@@ -3767,6 +3961,7 @@
         <w:rPr>
           <w:bCs/>
           <w:noProof/>
+          <w:lang w:val="ru-RU"/>
         </w:rPr>
         <w:t>)</w:t>
       </w:r>
@@ -3789,6 +3984,7 @@
         <w:rPr>
           <w:b/>
           <w:noProof/>
+          <w:lang w:val="ru-RU"/>
         </w:rPr>
         <w:t xml:space="preserve"> </w:t>
       </w:r>
@@ -3796,6 +3992,7 @@
         <w:rPr>
           <w:bCs/>
           <w:noProof/>
+          <w:lang w:val="ru-RU"/>
         </w:rPr>
         <w:t>(</w:t>
       </w:r>
@@ -3810,12 +4007,14 @@
         <w:rPr>
           <w:bCs/>
           <w:noProof/>
+          <w:lang w:val="ru-RU"/>
         </w:rPr>
         <w:t>)</w:t>
       </w:r>
       <w:r>
         <w:rPr>
           <w:noProof/>
+          <w:lang w:val="ru-RU"/>
         </w:rPr>
         <w:t>.</w:t>
       </w:r>
@@ -3831,7 +4030,6 @@
         <w:rPr>
           <w:lang w:val="bg-BG"/>
         </w:rPr>
-        <w:lastRenderedPageBreak/>
         <w:t>Пример</w:t>
       </w:r>
     </w:p>
@@ -4043,7 +4241,15 @@
           <w:b/>
           <w:noProof/>
         </w:rPr>
-        <w:t xml:space="preserve">SQL </w:t>
+        <w:t>SQL</w:t>
+      </w:r>
+      <w:r>
+        <w:rPr>
+          <w:b/>
+          <w:noProof/>
+          <w:lang w:val="ru-RU"/>
+        </w:rPr>
+        <w:t xml:space="preserve"> </w:t>
       </w:r>
       <w:r>
         <w:rPr>
@@ -4059,6 +4265,9 @@
         <w:t xml:space="preserve"> която да извлече</w:t>
       </w:r>
       <w:r>
+        <w:rPr>
+          <w:lang w:val="ru-RU"/>
+        </w:rPr>
         <w:t>:</w:t>
       </w:r>
     </w:p>
@@ -4144,12 +4353,14 @@
         <w:rPr>
           <w:b/>
           <w:noProof/>
+          <w:lang w:val="ru-RU"/>
         </w:rPr>
         <w:t>5</w:t>
       </w:r>
       <w:r>
         <w:rPr>
           <w:noProof/>
+          <w:lang w:val="ru-RU"/>
         </w:rPr>
         <w:t xml:space="preserve"> </w:t>
       </w:r>
@@ -4201,6 +4412,7 @@
       <w:r>
         <w:rPr>
           <w:noProof/>
+          <w:lang w:val="ru-RU"/>
         </w:rPr>
         <w:t xml:space="preserve">. </w:t>
       </w:r>
@@ -4267,6 +4479,7 @@
       <w:r>
         <w:rPr>
           <w:noProof/>
+          <w:lang w:val="ru-RU"/>
         </w:rPr>
         <w:t>.</w:t>
       </w:r>
@@ -4657,6 +4870,7 @@
                               <w:color w:val="595959" w:themeColor="text1" w:themeTint="A6"/>
                               <w:sz w:val="17"/>
                               <w:szCs w:val="17"/>
+                              <w:lang w:val="ru-RU"/>
                             </w:rPr>
                             <w:t xml:space="preserve">, </w:t>
                           </w:r>
@@ -4727,7 +4941,16 @@
                               <w:sz w:val="17"/>
                               <w:szCs w:val="17"/>
                             </w:rPr>
-                            <w:t>NC-</w:t>
+                            <w:t>NC</w:t>
+                          </w:r>
+                          <w:r>
+                            <w:rPr>
+                              <w:color w:val="595959" w:themeColor="text1" w:themeTint="A6"/>
+                              <w:sz w:val="17"/>
+                              <w:szCs w:val="17"/>
+                              <w:lang w:val="ru-RU"/>
+                            </w:rPr>
+                            <w:t>-</w:t>
                           </w:r>
                           <w:r>
                             <w:rPr>
@@ -4954,6 +5177,7 @@
                         <w:color w:val="595959" w:themeColor="text1" w:themeTint="A6"/>
                         <w:sz w:val="17"/>
                         <w:szCs w:val="17"/>
+                        <w:lang w:val="ru-RU"/>
                       </w:rPr>
                       <w:t xml:space="preserve">, </w:t>
                     </w:r>
@@ -5024,7 +5248,16 @@
                         <w:sz w:val="17"/>
                         <w:szCs w:val="17"/>
                       </w:rPr>
-                      <w:t>NC-</w:t>
+                      <w:t>NC</w:t>
+                    </w:r>
+                    <w:r>
+                      <w:rPr>
+                        <w:color w:val="595959" w:themeColor="text1" w:themeTint="A6"/>
+                        <w:sz w:val="17"/>
+                        <w:szCs w:val="17"/>
+                        <w:lang w:val="ru-RU"/>
+                      </w:rPr>
+                      <w:t>-</w:t>
                     </w:r>
                     <w:r>
                       <w:rPr>

</xml_diff>

<commit_message>
Fixing a bug in Joining Tables exercise
</commit_message>
<xml_diff>
--- a/Courses/Software-Sciences/Module-3-Databases-New/09-Joining-Tables/08-Joining-Tables-Exercise.docx
+++ b/Courses/Software-Sciences/Module-3-Databases-New/09-Joining-Tables/08-Joining-Tables-Exercise.docx
@@ -23,6 +23,7 @@
       <w:r>
         <w:rPr>
           <w:szCs w:val="40"/>
+          <w:lang w:val="ru-RU"/>
         </w:rPr>
         <w:t xml:space="preserve">: </w:t>
       </w:r>
@@ -709,11 +710,6 @@
     <w:p>
       <w:pPr>
         <w:pStyle w:val="Heading2"/>
-        <w:numPr>
-          <w:ilvl w:val="0"/>
-          <w:numId w:val="45"/>
-        </w:numPr>
-        <w:ind w:left="360"/>
       </w:pPr>
       <w:r>
         <w:t>Отдели на служители</w:t>
@@ -1438,11 +1434,6 @@
     <w:p>
       <w:pPr>
         <w:pStyle w:val="Heading2"/>
-        <w:numPr>
-          <w:ilvl w:val="0"/>
-          <w:numId w:val="45"/>
-        </w:numPr>
-        <w:ind w:left="360"/>
       </w:pPr>
       <w:r>
         <w:t>Служители без проект</w:t>
@@ -1857,11 +1848,6 @@
     <w:p>
       <w:pPr>
         <w:pStyle w:val="Heading2"/>
-        <w:numPr>
-          <w:ilvl w:val="0"/>
-          <w:numId w:val="45"/>
-        </w:numPr>
-        <w:ind w:left="360"/>
       </w:pPr>
       <w:r>
         <w:t>Служители с проект</w:t>
@@ -2382,11 +2368,6 @@
     <w:p>
       <w:pPr>
         <w:pStyle w:val="Heading2"/>
-        <w:numPr>
-          <w:ilvl w:val="0"/>
-          <w:numId w:val="45"/>
-        </w:numPr>
-        <w:ind w:left="360"/>
       </w:pPr>
       <w:r>
         <w:t>Мениджър на служител</w:t>
@@ -3052,11 +3033,6 @@
     <w:p>
       <w:pPr>
         <w:pStyle w:val="Heading2"/>
-        <w:numPr>
-          <w:ilvl w:val="0"/>
-          <w:numId w:val="45"/>
-        </w:numPr>
-        <w:ind w:left="360"/>
       </w:pPr>
       <w:r>
         <w:t>Най</w:t>
@@ -3715,11 +3691,6 @@
     <w:p>
       <w:pPr>
         <w:pStyle w:val="Heading2"/>
-        <w:numPr>
-          <w:ilvl w:val="0"/>
-          <w:numId w:val="45"/>
-        </w:numPr>
-        <w:ind w:left="360"/>
       </w:pPr>
       <w:r>
         <w:t>Пребройте планинските вериги</w:t>
@@ -4214,11 +4185,6 @@
     <w:p>
       <w:pPr>
         <w:pStyle w:val="Heading2"/>
-        <w:numPr>
-          <w:ilvl w:val="0"/>
-          <w:numId w:val="45"/>
-        </w:numPr>
-        <w:ind w:left="360"/>
       </w:pPr>
       <w:r>
         <w:t>Държави с реки</w:t>
@@ -6396,7 +6362,7 @@
   <w:abstractNum w:abstractNumId="4" w15:restartNumberingAfterBreak="0">
     <w:nsid w:val="13A00DEC"/>
     <w:multiLevelType w:val="hybridMultilevel"/>
-    <w:tmpl w:val="5E960EC2"/>
+    <w:tmpl w:val="B3E4AC26"/>
     <w:lvl w:ilvl="0" w:tplc="A47E1DC6">
       <w:start w:val="1"/>
       <w:numFmt w:val="decimal"/>

</xml_diff>

<commit_message>
Removing task that requires GROUP BY in topic for JOINs
</commit_message>
<xml_diff>
--- a/Courses/Software-Sciences/Module-3-Databases-New/09-Joining-Tables/08-Joining-Tables-Exercise.docx
+++ b/Courses/Software-Sciences/Module-3-Databases-New/09-Joining-Tables/08-Joining-Tables-Exercise.docx
@@ -3693,7 +3693,7 @@
         <w:pStyle w:val="Heading2"/>
       </w:pPr>
       <w:r>
-        <w:t>Пребройте планинските вериги</w:t>
+        <w:t>Държави с реки</w:t>
       </w:r>
     </w:p>
     <w:p>
@@ -3765,499 +3765,6 @@
           <w:noProof/>
         </w:rPr>
         <w:lastRenderedPageBreak/>
-        <w:t>CountryCode</w:t>
-      </w:r>
-    </w:p>
-    <w:p>
-      <w:pPr>
-        <w:pStyle w:val="ListParagraph"/>
-        <w:numPr>
-          <w:ilvl w:val="0"/>
-          <w:numId w:val="46"/>
-        </w:numPr>
-        <w:spacing w:before="0" w:after="200"/>
-        <w:rPr>
-          <w:rFonts w:ascii="Consolas" w:hAnsi="Consolas"/>
-          <w:b/>
-          <w:noProof/>
-          <w:lang w:val="bg-BG"/>
-        </w:rPr>
-      </w:pPr>
-      <w:r>
-        <w:rPr>
-          <w:rFonts w:ascii="Consolas" w:hAnsi="Consolas"/>
-          <w:b/>
-          <w:noProof/>
-        </w:rPr>
-        <w:t>MountainRanges</w:t>
-      </w:r>
-    </w:p>
-    <w:p>
-      <w:pPr>
-        <w:rPr>
-          <w:noProof/>
-          <w:lang w:val="bg-BG"/>
-        </w:rPr>
-      </w:pPr>
-      <w:r>
-        <w:rPr>
-          <w:noProof/>
-          <w:lang w:val="bg-BG"/>
-        </w:rPr>
-        <w:t xml:space="preserve">Филтрирайте </w:t>
-      </w:r>
-      <w:r>
-        <w:rPr>
-          <w:b/>
-          <w:noProof/>
-          <w:lang w:val="bg-BG"/>
-        </w:rPr>
-        <w:t>броя</w:t>
-      </w:r>
-      <w:r>
-        <w:rPr>
-          <w:noProof/>
-          <w:lang w:val="bg-BG"/>
-        </w:rPr>
-        <w:t xml:space="preserve"> на </w:t>
-      </w:r>
-      <w:r>
-        <w:rPr>
-          <w:b/>
-          <w:noProof/>
-          <w:lang w:val="bg-BG"/>
-        </w:rPr>
-        <w:t>планинските</w:t>
-      </w:r>
-      <w:r>
-        <w:rPr>
-          <w:noProof/>
-          <w:lang w:val="bg-BG"/>
-        </w:rPr>
-        <w:t xml:space="preserve"> </w:t>
-      </w:r>
-      <w:r>
-        <w:rPr>
-          <w:b/>
-          <w:noProof/>
-          <w:lang w:val="bg-BG"/>
-        </w:rPr>
-        <w:t>вериги</w:t>
-      </w:r>
-      <w:r>
-        <w:rPr>
-          <w:noProof/>
-          <w:lang w:val="bg-BG"/>
-        </w:rPr>
-        <w:t xml:space="preserve"> в </w:t>
-      </w:r>
-      <w:r>
-        <w:rPr>
-          <w:b/>
-          <w:noProof/>
-          <w:lang w:val="bg-BG"/>
-        </w:rPr>
-        <w:t>САЩ</w:t>
-      </w:r>
-      <w:r>
-        <w:rPr>
-          <w:b/>
-          <w:noProof/>
-          <w:lang w:val="ru-RU"/>
-        </w:rPr>
-        <w:t xml:space="preserve"> </w:t>
-      </w:r>
-      <w:r>
-        <w:rPr>
-          <w:bCs/>
-          <w:noProof/>
-          <w:lang w:val="ru-RU"/>
-        </w:rPr>
-        <w:t>(</w:t>
-      </w:r>
-      <w:r>
-        <w:rPr>
-          <w:b/>
-          <w:noProof/>
-        </w:rPr>
-        <w:t>US</w:t>
-      </w:r>
-      <w:r>
-        <w:rPr>
-          <w:bCs/>
-          <w:noProof/>
-          <w:lang w:val="ru-RU"/>
-        </w:rPr>
-        <w:t>)</w:t>
-      </w:r>
-      <w:r>
-        <w:rPr>
-          <w:noProof/>
-          <w:lang w:val="ru-RU"/>
-        </w:rPr>
-        <w:t xml:space="preserve">, </w:t>
-      </w:r>
-      <w:r>
-        <w:rPr>
-          <w:b/>
-          <w:noProof/>
-          <w:lang w:val="bg-BG"/>
-        </w:rPr>
-        <w:t>Русия</w:t>
-      </w:r>
-      <w:r>
-        <w:rPr>
-          <w:b/>
-          <w:noProof/>
-          <w:lang w:val="ru-RU"/>
-        </w:rPr>
-        <w:t xml:space="preserve"> </w:t>
-      </w:r>
-      <w:r>
-        <w:rPr>
-          <w:bCs/>
-          <w:noProof/>
-          <w:lang w:val="ru-RU"/>
-        </w:rPr>
-        <w:t>(</w:t>
-      </w:r>
-      <w:r>
-        <w:rPr>
-          <w:b/>
-          <w:noProof/>
-        </w:rPr>
-        <w:t>RU</w:t>
-      </w:r>
-      <w:r>
-        <w:rPr>
-          <w:bCs/>
-          <w:noProof/>
-          <w:lang w:val="ru-RU"/>
-        </w:rPr>
-        <w:t>)</w:t>
-      </w:r>
-      <w:r>
-        <w:rPr>
-          <w:noProof/>
-          <w:lang w:val="bg-BG"/>
-        </w:rPr>
-        <w:t xml:space="preserve"> и </w:t>
-      </w:r>
-      <w:r>
-        <w:rPr>
-          <w:b/>
-          <w:noProof/>
-          <w:lang w:val="bg-BG"/>
-        </w:rPr>
-        <w:t>България</w:t>
-      </w:r>
-      <w:r>
-        <w:rPr>
-          <w:b/>
-          <w:noProof/>
-          <w:lang w:val="ru-RU"/>
-        </w:rPr>
-        <w:t xml:space="preserve"> </w:t>
-      </w:r>
-      <w:r>
-        <w:rPr>
-          <w:bCs/>
-          <w:noProof/>
-          <w:lang w:val="ru-RU"/>
-        </w:rPr>
-        <w:t>(</w:t>
-      </w:r>
-      <w:r>
-        <w:rPr>
-          <w:b/>
-          <w:noProof/>
-        </w:rPr>
-        <w:t>BG</w:t>
-      </w:r>
-      <w:r>
-        <w:rPr>
-          <w:bCs/>
-          <w:noProof/>
-          <w:lang w:val="ru-RU"/>
-        </w:rPr>
-        <w:t>)</w:t>
-      </w:r>
-      <w:r>
-        <w:rPr>
-          <w:noProof/>
-          <w:lang w:val="ru-RU"/>
-        </w:rPr>
-        <w:t>.</w:t>
-      </w:r>
-    </w:p>
-    <w:p>
-      <w:pPr>
-        <w:pStyle w:val="Heading3"/>
-        <w:rPr>
-          <w:lang w:val="bg-BG"/>
-        </w:rPr>
-      </w:pPr>
-      <w:r>
-        <w:rPr>
-          <w:lang w:val="bg-BG"/>
-        </w:rPr>
-        <w:t>Пример</w:t>
-      </w:r>
-    </w:p>
-    <w:tbl>
-      <w:tblPr>
-        <w:tblStyle w:val="TableGrid"/>
-        <w:tblW w:w="0" w:type="auto"/>
-        <w:tblInd w:w="142" w:type="dxa"/>
-        <w:tblLayout w:type="fixed"/>
-        <w:tblCellMar>
-          <w:top w:w="85" w:type="dxa"/>
-          <w:left w:w="142" w:type="dxa"/>
-          <w:bottom w:w="85" w:type="dxa"/>
-          <w:right w:w="142" w:type="dxa"/>
-        </w:tblCellMar>
-        <w:tblLook w:val="04A0" w:firstRow="1" w:lastRow="0" w:firstColumn="1" w:lastColumn="0" w:noHBand="0" w:noVBand="1"/>
-      </w:tblPr>
-      <w:tblGrid>
-        <w:gridCol w:w="1560"/>
-        <w:gridCol w:w="1842"/>
-      </w:tblGrid>
-      <w:tr>
-        <w:tc>
-          <w:tcPr>
-            <w:tcW w:w="1560" w:type="dxa"/>
-            <w:shd w:val="clear" w:color="auto" w:fill="D9D9D9" w:themeFill="background1" w:themeFillShade="D9"/>
-            <w:vAlign w:val="center"/>
-          </w:tcPr>
-          <w:p>
-            <w:pPr>
-              <w:spacing w:before="0" w:after="0"/>
-              <w:jc w:val="center"/>
-              <w:rPr>
-                <w:b/>
-                <w:noProof/>
-              </w:rPr>
-            </w:pPr>
-            <w:r>
-              <w:rPr>
-                <w:b/>
-                <w:noProof/>
-              </w:rPr>
-              <w:t>CountryCode</w:t>
-            </w:r>
-          </w:p>
-        </w:tc>
-        <w:tc>
-          <w:tcPr>
-            <w:tcW w:w="1842" w:type="dxa"/>
-            <w:shd w:val="clear" w:color="auto" w:fill="D9D9D9" w:themeFill="background1" w:themeFillShade="D9"/>
-            <w:vAlign w:val="center"/>
-          </w:tcPr>
-          <w:p>
-            <w:pPr>
-              <w:spacing w:before="0" w:after="0"/>
-              <w:jc w:val="center"/>
-              <w:rPr>
-                <w:b/>
-                <w:noProof/>
-              </w:rPr>
-            </w:pPr>
-            <w:r>
-              <w:rPr>
-                <w:b/>
-                <w:noProof/>
-              </w:rPr>
-              <w:t>MountainRanges</w:t>
-            </w:r>
-          </w:p>
-        </w:tc>
-      </w:tr>
-      <w:tr>
-        <w:tc>
-          <w:tcPr>
-            <w:tcW w:w="1560" w:type="dxa"/>
-            <w:vAlign w:val="center"/>
-          </w:tcPr>
-          <w:p>
-            <w:pPr>
-              <w:tabs>
-                <w:tab w:val="left" w:pos="655"/>
-              </w:tabs>
-              <w:spacing w:after="0"/>
-            </w:pPr>
-            <w:r>
-              <w:rPr>
-                <w:noProof/>
-              </w:rPr>
-              <w:t>BG</w:t>
-            </w:r>
-            <w:r>
-              <w:rPr>
-                <w:noProof/>
-                <w:lang w:val="bg-BG"/>
-              </w:rPr>
-              <w:tab/>
-            </w:r>
-          </w:p>
-        </w:tc>
-        <w:tc>
-          <w:tcPr>
-            <w:tcW w:w="1842" w:type="dxa"/>
-            <w:vAlign w:val="center"/>
-          </w:tcPr>
-          <w:p>
-            <w:pPr>
-              <w:spacing w:after="0"/>
-            </w:pPr>
-            <w:r>
-              <w:t>6</w:t>
-            </w:r>
-          </w:p>
-        </w:tc>
-      </w:tr>
-      <w:tr>
-        <w:tc>
-          <w:tcPr>
-            <w:tcW w:w="1560" w:type="dxa"/>
-            <w:vAlign w:val="center"/>
-          </w:tcPr>
-          <w:p>
-            <w:pPr>
-              <w:spacing w:after="0"/>
-            </w:pPr>
-            <w:r>
-              <w:rPr>
-                <w:noProof/>
-              </w:rPr>
-              <w:t>RU</w:t>
-            </w:r>
-          </w:p>
-        </w:tc>
-        <w:tc>
-          <w:tcPr>
-            <w:tcW w:w="1842" w:type="dxa"/>
-            <w:vAlign w:val="center"/>
-          </w:tcPr>
-          <w:p>
-            <w:pPr>
-              <w:spacing w:after="0"/>
-            </w:pPr>
-            <w:r>
-              <w:t>1</w:t>
-            </w:r>
-          </w:p>
-        </w:tc>
-      </w:tr>
-      <w:tr>
-        <w:trPr>
-          <w:trHeight w:val="268"/>
-        </w:trPr>
-        <w:tc>
-          <w:tcPr>
-            <w:tcW w:w="1560" w:type="dxa"/>
-            <w:vAlign w:val="center"/>
-          </w:tcPr>
-          <w:p>
-            <w:pPr>
-              <w:spacing w:after="0"/>
-            </w:pPr>
-            <w:r>
-              <w:t>…</w:t>
-            </w:r>
-          </w:p>
-        </w:tc>
-        <w:tc>
-          <w:tcPr>
-            <w:tcW w:w="1842" w:type="dxa"/>
-            <w:vAlign w:val="center"/>
-          </w:tcPr>
-          <w:p>
-            <w:pPr>
-              <w:spacing w:after="0"/>
-            </w:pPr>
-            <w:r>
-              <w:t>…</w:t>
-            </w:r>
-          </w:p>
-        </w:tc>
-      </w:tr>
-    </w:tbl>
-    <w:p>
-      <w:pPr>
-        <w:pStyle w:val="Heading2"/>
-      </w:pPr>
-      <w:r>
-        <w:t>Държави с реки</w:t>
-      </w:r>
-    </w:p>
-    <w:p>
-      <w:pPr>
-        <w:rPr>
-          <w:lang w:val="bg-BG"/>
-        </w:rPr>
-      </w:pPr>
-      <w:r>
-        <w:rPr>
-          <w:lang w:val="bg-BG"/>
-        </w:rPr>
-        <w:t xml:space="preserve">Напишете </w:t>
-      </w:r>
-      <w:r>
-        <w:rPr>
-          <w:b/>
-          <w:noProof/>
-        </w:rPr>
-        <w:t>SQL</w:t>
-      </w:r>
-      <w:r>
-        <w:rPr>
-          <w:b/>
-          <w:noProof/>
-          <w:lang w:val="ru-RU"/>
-        </w:rPr>
-        <w:t xml:space="preserve"> </w:t>
-      </w:r>
-      <w:r>
-        <w:rPr>
-          <w:b/>
-          <w:lang w:val="bg-BG"/>
-        </w:rPr>
-        <w:t>заявка</w:t>
-      </w:r>
-      <w:r>
-        <w:rPr>
-          <w:lang w:val="bg-BG"/>
-        </w:rPr>
-        <w:t xml:space="preserve"> която да извлече</w:t>
-      </w:r>
-      <w:r>
-        <w:rPr>
-          <w:lang w:val="ru-RU"/>
-        </w:rPr>
-        <w:t>:</w:t>
-      </w:r>
-    </w:p>
-    <w:p>
-      <w:pPr>
-        <w:pStyle w:val="ListParagraph"/>
-        <w:numPr>
-          <w:ilvl w:val="0"/>
-          <w:numId w:val="46"/>
-        </w:numPr>
-        <w:spacing w:before="0" w:after="200"/>
-        <w:rPr>
-          <w:rFonts w:ascii="Consolas" w:hAnsi="Consolas"/>
-          <w:b/>
-          <w:noProof/>
-          <w:lang w:val="bg-BG"/>
-        </w:rPr>
-      </w:pPr>
-      <w:r>
-        <w:rPr>
-          <w:rFonts w:ascii="Consolas" w:hAnsi="Consolas"/>
-          <w:b/>
-          <w:noProof/>
-        </w:rPr>
         <w:t>CountryName</w:t>
       </w:r>
     </w:p>

</xml_diff>